<commit_message>
Updated Guide: Added more to Chapter 3
</commit_message>
<xml_diff>
--- a/Development 1.docx
+++ b/Development 1.docx
@@ -321,6 +321,132 @@
       </w:pPr>
       <w:r>
         <w:t>These connections are also called operators</w:t>
+      </w:r>
+    </w:p>
+    <w:p>
+      <w:pPr>
+        <w:pStyle w:val="ListParagraph"/>
+        <w:numPr>
+          <w:ilvl w:val="1"/>
+          <w:numId w:val="2"/>
+        </w:numPr>
+      </w:pPr>
+      <w:r>
+        <w:t>When using a operator they must be given in a specific order this can be seen like following an arrow</w:t>
+      </w:r>
+    </w:p>
+    <w:p>
+      <w:r>
+        <w:rPr>
+          <w:b/>
+          <w:bCs/>
+          <w:color w:val="FF0000"/>
+        </w:rPr>
+        <w:t>Expressions:</w:t>
+      </w:r>
+      <w:r>
+        <w:rPr>
+          <w:b/>
+          <w:bCs/>
+          <w:color w:val="FF0000"/>
+        </w:rPr>
+        <w:t xml:space="preserve"> </w:t>
+      </w:r>
+      <w:r>
+        <w:t>a specification</w:t>
+      </w:r>
+      <w:r>
+        <w:t xml:space="preserve"> to determine a value via computation =&gt; Expressions combined with statements form programs</w:t>
+      </w:r>
+    </w:p>
+    <w:p>
+      <w:r>
+        <w:rPr>
+          <w:b/>
+          <w:bCs/>
+        </w:rPr>
+        <w:t xml:space="preserve">Evaluating expression: </w:t>
+      </w:r>
+      <w:r>
+        <w:t>following the defined structure, one piece at a time. Reduce the expression to simpler and simpler form until a value within the data type is reached</w:t>
+      </w:r>
+    </w:p>
+    <w:p>
+      <w:pPr>
+        <w:rPr>
+          <w:b/>
+          <w:bCs/>
+        </w:rPr>
+      </w:pPr>
+      <w:r>
+        <w:rPr>
+          <w:b/>
+          <w:bCs/>
+        </w:rPr>
+        <w:t xml:space="preserve">Example: </w:t>
+      </w:r>
+    </w:p>
+    <w:p>
+      <w:r>
+        <w:t xml:space="preserve">3 + 2 = 5 </w:t>
+      </w:r>
+      <w:r>
+        <w:rPr>
+          <w:b/>
+          <w:bCs/>
+        </w:rPr>
+        <w:t xml:space="preserve">=&gt; </w:t>
+      </w:r>
+      <w:r>
+        <w:t xml:space="preserve">this means that we van </w:t>
+      </w:r>
+      <w:r>
+        <w:rPr>
+          <w:b/>
+          <w:bCs/>
+        </w:rPr>
+        <w:t xml:space="preserve">GO </w:t>
+      </w:r>
+      <w:r>
+        <w:t xml:space="preserve">from 3 + 2 to 5 and </w:t>
+      </w:r>
+      <w:r>
+        <w:rPr>
+          <w:b/>
+          <w:bCs/>
+        </w:rPr>
+        <w:t xml:space="preserve">NOT </w:t>
+      </w:r>
+      <w:r>
+        <w:t>3 + 2 = 5</w:t>
+      </w:r>
+    </w:p>
+    <w:p>
+      <w:r>
+        <w:t xml:space="preserve">**Computations move from a complex specification to a simpler answer but </w:t>
+      </w:r>
+      <w:r>
+        <w:rPr>
+          <w:b/>
+          <w:bCs/>
+        </w:rPr>
+        <w:t xml:space="preserve">NOT </w:t>
+      </w:r>
+      <w:r>
+        <w:t>the other wat around</w:t>
+      </w:r>
+    </w:p>
+    <w:p>
+      <w:r>
+        <w:rPr>
+          <w:b/>
+          <w:bCs/>
+          <w:color w:val="FF0000"/>
+        </w:rPr>
+        <w:t xml:space="preserve">Computing: </w:t>
+      </w:r>
+      <w:r>
+        <w:t>based on following arrows</w:t>
       </w:r>
       <w:bookmarkStart w:id="0" w:name="_GoBack"/>
       <w:bookmarkEnd w:id="0"/>

</xml_diff>

<commit_message>
Updated the guide, added control statements
</commit_message>
<xml_diff>
--- a/Development 1.docx
+++ b/Development 1.docx
@@ -976,7 +976,659 @@
       </w:r>
     </w:p>
     <w:p>
+      <w:r>
+        <w:rPr>
+          <w:noProof/>
+        </w:rPr>
+        <w:drawing>
+          <wp:inline distT="0" distB="0" distL="0" distR="0" wp14:anchorId="5F89AA31" wp14:editId="7030C005">
+            <wp:extent cx="3436918" cy="693480"/>
+            <wp:effectExtent l="0" t="0" r="0" b="0"/>
+            <wp:docPr id="9" name="Picture 9"/>
+            <wp:cNvGraphicFramePr>
+              <a:graphicFrameLocks xmlns:a="http://schemas.openxmlformats.org/drawingml/2006/main" noChangeAspect="1"/>
+            </wp:cNvGraphicFramePr>
+            <a:graphic xmlns:a="http://schemas.openxmlformats.org/drawingml/2006/main">
+              <a:graphicData uri="http://schemas.openxmlformats.org/drawingml/2006/picture">
+                <pic:pic xmlns:pic="http://schemas.openxmlformats.org/drawingml/2006/picture">
+                  <pic:nvPicPr>
+                    <pic:cNvPr id="9" name="if.png"/>
+                    <pic:cNvPicPr/>
+                  </pic:nvPicPr>
+                  <pic:blipFill>
+                    <a:blip r:embed="rId12">
+                      <a:extLst>
+                        <a:ext uri="{28A0092B-C50C-407E-A947-70E740481C1C}">
+                          <a14:useLocalDpi xmlns:a14="http://schemas.microsoft.com/office/drawing/2010/main" val="0"/>
+                        </a:ext>
+                      </a:extLst>
+                    </a:blip>
+                    <a:stretch>
+                      <a:fillRect/>
+                    </a:stretch>
+                  </pic:blipFill>
+                  <pic:spPr>
+                    <a:xfrm>
+                      <a:off x="0" y="0"/>
+                      <a:ext cx="3436918" cy="693480"/>
+                    </a:xfrm>
+                    <a:prstGeom prst="rect">
+                      <a:avLst/>
+                    </a:prstGeom>
+                  </pic:spPr>
+                </pic:pic>
+              </a:graphicData>
+            </a:graphic>
+          </wp:inline>
+        </w:drawing>
+      </w:r>
+    </w:p>
+    <w:p>
+      <w:pPr>
+        <w:rPr>
+          <w:b/>
+          <w:bCs/>
+        </w:rPr>
+      </w:pPr>
+      <w:r>
+        <w:rPr>
+          <w:b/>
+          <w:bCs/>
+        </w:rPr>
+        <w:t>Flowchart:</w:t>
+      </w:r>
+    </w:p>
+    <w:p>
+      <w:pPr>
+        <w:rPr>
+          <w:b/>
+          <w:bCs/>
+        </w:rPr>
+      </w:pPr>
+      <w:r>
+        <w:rPr>
+          <w:b/>
+          <w:bCs/>
+          <w:noProof/>
+        </w:rPr>
+        <w:drawing>
+          <wp:inline distT="0" distB="0" distL="0" distR="0" wp14:anchorId="4D9D9A6A" wp14:editId="19609106">
+            <wp:extent cx="1661304" cy="2034716"/>
+            <wp:effectExtent l="0" t="0" r="0" b="3810"/>
+            <wp:docPr id="10" name="Picture 10" descr="A close up of a map&#10;&#10;Description automatically generated"/>
+            <wp:cNvGraphicFramePr>
+              <a:graphicFrameLocks xmlns:a="http://schemas.openxmlformats.org/drawingml/2006/main" noChangeAspect="1"/>
+            </wp:cNvGraphicFramePr>
+            <a:graphic xmlns:a="http://schemas.openxmlformats.org/drawingml/2006/main">
+              <a:graphicData uri="http://schemas.openxmlformats.org/drawingml/2006/picture">
+                <pic:pic xmlns:pic="http://schemas.openxmlformats.org/drawingml/2006/picture">
+                  <pic:nvPicPr>
+                    <pic:cNvPr id="10" name="if flowchart.png"/>
+                    <pic:cNvPicPr/>
+                  </pic:nvPicPr>
+                  <pic:blipFill>
+                    <a:blip r:embed="rId13">
+                      <a:extLst>
+                        <a:ext uri="{28A0092B-C50C-407E-A947-70E740481C1C}">
+                          <a14:useLocalDpi xmlns:a14="http://schemas.microsoft.com/office/drawing/2010/main" val="0"/>
+                        </a:ext>
+                      </a:extLst>
+                    </a:blip>
+                    <a:stretch>
+                      <a:fillRect/>
+                    </a:stretch>
+                  </pic:blipFill>
+                  <pic:spPr>
+                    <a:xfrm>
+                      <a:off x="0" y="0"/>
+                      <a:ext cx="1661304" cy="2034716"/>
+                    </a:xfrm>
+                    <a:prstGeom prst="rect">
+                      <a:avLst/>
+                    </a:prstGeom>
+                  </pic:spPr>
+                </pic:pic>
+              </a:graphicData>
+            </a:graphic>
+          </wp:inline>
+        </w:drawing>
+      </w:r>
+    </w:p>
+    <w:p>
+      <w:r>
+        <w:rPr>
+          <w:b/>
+          <w:bCs/>
+        </w:rPr>
+        <w:lastRenderedPageBreak/>
+        <w:t xml:space="preserve">If else statement: </w:t>
+      </w:r>
+      <w:r>
+        <w:t>If the result is True, then the code block following the expression would run. Otherwise, the code indented under the else clause would execute.</w:t>
+      </w:r>
+    </w:p>
+    <w:p>
+      <w:pPr>
+        <w:rPr>
+          <w:b/>
+          <w:bCs/>
+        </w:rPr>
+      </w:pPr>
+      <w:r>
+        <w:rPr>
+          <w:b/>
+          <w:bCs/>
+        </w:rPr>
+        <w:t>Syntax:</w:t>
+      </w:r>
+    </w:p>
+    <w:p>
+      <w:pPr>
+        <w:rPr>
+          <w:b/>
+          <w:bCs/>
+        </w:rPr>
+      </w:pPr>
+      <w:r>
+        <w:rPr>
+          <w:b/>
+          <w:bCs/>
+          <w:noProof/>
+        </w:rPr>
+        <w:drawing>
+          <wp:inline distT="0" distB="0" distL="0" distR="0" wp14:anchorId="14C834ED" wp14:editId="620868DF">
+            <wp:extent cx="5692633" cy="1066892"/>
+            <wp:effectExtent l="0" t="0" r="3810" b="0"/>
+            <wp:docPr id="11" name="Picture 11" descr="A close up of a logo&#10;&#10;Description automatically generated"/>
+            <wp:cNvGraphicFramePr>
+              <a:graphicFrameLocks xmlns:a="http://schemas.openxmlformats.org/drawingml/2006/main" noChangeAspect="1"/>
+            </wp:cNvGraphicFramePr>
+            <a:graphic xmlns:a="http://schemas.openxmlformats.org/drawingml/2006/main">
+              <a:graphicData uri="http://schemas.openxmlformats.org/drawingml/2006/picture">
+                <pic:pic xmlns:pic="http://schemas.openxmlformats.org/drawingml/2006/picture">
+                  <pic:nvPicPr>
+                    <pic:cNvPr id="11" name="if else.png"/>
+                    <pic:cNvPicPr/>
+                  </pic:nvPicPr>
+                  <pic:blipFill>
+                    <a:blip r:embed="rId14">
+                      <a:extLst>
+                        <a:ext uri="{28A0092B-C50C-407E-A947-70E740481C1C}">
+                          <a14:useLocalDpi xmlns:a14="http://schemas.microsoft.com/office/drawing/2010/main" val="0"/>
+                        </a:ext>
+                      </a:extLst>
+                    </a:blip>
+                    <a:stretch>
+                      <a:fillRect/>
+                    </a:stretch>
+                  </pic:blipFill>
+                  <pic:spPr>
+                    <a:xfrm>
+                      <a:off x="0" y="0"/>
+                      <a:ext cx="5692633" cy="1066892"/>
+                    </a:xfrm>
+                    <a:prstGeom prst="rect">
+                      <a:avLst/>
+                    </a:prstGeom>
+                  </pic:spPr>
+                </pic:pic>
+              </a:graphicData>
+            </a:graphic>
+          </wp:inline>
+        </w:drawing>
+      </w:r>
+    </w:p>
+    <w:p>
+      <w:pPr>
+        <w:rPr>
+          <w:b/>
+          <w:bCs/>
+        </w:rPr>
+      </w:pPr>
+      <w:r>
+        <w:rPr>
+          <w:b/>
+          <w:bCs/>
+        </w:rPr>
+        <w:t>If else flowchart:</w:t>
+      </w:r>
+    </w:p>
+    <w:p>
+      <w:pPr>
+        <w:rPr>
+          <w:b/>
+          <w:bCs/>
+        </w:rPr>
+      </w:pPr>
+      <w:r>
+        <w:rPr>
+          <w:b/>
+          <w:bCs/>
+          <w:noProof/>
+        </w:rPr>
+        <w:drawing>
+          <wp:inline distT="0" distB="0" distL="0" distR="0" wp14:anchorId="7BAD2021" wp14:editId="5CD22A0B">
+            <wp:extent cx="2629128" cy="1996613"/>
+            <wp:effectExtent l="0" t="0" r="0" b="3810"/>
+            <wp:docPr id="12" name="Picture 12" descr="A close up of a map&#10;&#10;Description automatically generated"/>
+            <wp:cNvGraphicFramePr>
+              <a:graphicFrameLocks xmlns:a="http://schemas.openxmlformats.org/drawingml/2006/main" noChangeAspect="1"/>
+            </wp:cNvGraphicFramePr>
+            <a:graphic xmlns:a="http://schemas.openxmlformats.org/drawingml/2006/main">
+              <a:graphicData uri="http://schemas.openxmlformats.org/drawingml/2006/picture">
+                <pic:pic xmlns:pic="http://schemas.openxmlformats.org/drawingml/2006/picture">
+                  <pic:nvPicPr>
+                    <pic:cNvPr id="12" name="if else flowchart.png"/>
+                    <pic:cNvPicPr/>
+                  </pic:nvPicPr>
+                  <pic:blipFill>
+                    <a:blip r:embed="rId15">
+                      <a:extLst>
+                        <a:ext uri="{28A0092B-C50C-407E-A947-70E740481C1C}">
+                          <a14:useLocalDpi xmlns:a14="http://schemas.microsoft.com/office/drawing/2010/main" val="0"/>
+                        </a:ext>
+                      </a:extLst>
+                    </a:blip>
+                    <a:stretch>
+                      <a:fillRect/>
+                    </a:stretch>
+                  </pic:blipFill>
+                  <pic:spPr>
+                    <a:xfrm>
+                      <a:off x="0" y="0"/>
+                      <a:ext cx="2629128" cy="1996613"/>
+                    </a:xfrm>
+                    <a:prstGeom prst="rect">
+                      <a:avLst/>
+                    </a:prstGeom>
+                  </pic:spPr>
+                </pic:pic>
+              </a:graphicData>
+            </a:graphic>
+          </wp:inline>
+        </w:drawing>
+      </w:r>
+    </w:p>
+    <w:p>
+      <w:r>
+        <w:rPr>
+          <w:b/>
+          <w:bCs/>
+        </w:rPr>
+        <w:t xml:space="preserve">If </w:t>
+      </w:r>
+      <w:proofErr w:type="spellStart"/>
+      <w:r>
+        <w:rPr>
+          <w:b/>
+          <w:bCs/>
+        </w:rPr>
+        <w:t>elif</w:t>
+      </w:r>
+      <w:proofErr w:type="spellEnd"/>
+      <w:r>
+        <w:rPr>
+          <w:b/>
+          <w:bCs/>
+        </w:rPr>
+        <w:t xml:space="preserve"> else statement: </w:t>
+      </w:r>
+      <w:r>
+        <w:t xml:space="preserve">The first three if-else constructs can only address two outcomes, i.e., True or False. However, the expression next to “if” can also evaluate to a </w:t>
+      </w:r>
+      <w:r>
+        <w:t xml:space="preserve">different </w:t>
+      </w:r>
+      <w:r>
+        <w:t>value. It means to have more conditions, not just a single “else” block</w:t>
+      </w:r>
+      <w:r>
+        <w:t>.</w:t>
+      </w:r>
+    </w:p>
+    <w:p>
+      <w:pPr>
+        <w:rPr>
+          <w:b/>
+          <w:bCs/>
+        </w:rPr>
+      </w:pPr>
+      <w:r>
+        <w:rPr>
+          <w:b/>
+          <w:bCs/>
+        </w:rPr>
+        <w:t>Syntax:</w:t>
+      </w:r>
+    </w:p>
+    <w:p>
+      <w:pPr>
+        <w:rPr>
+          <w:b/>
+          <w:bCs/>
+        </w:rPr>
+      </w:pPr>
+      <w:r>
+        <w:rPr>
+          <w:b/>
+          <w:bCs/>
+          <w:noProof/>
+        </w:rPr>
+        <w:drawing>
+          <wp:inline distT="0" distB="0" distL="0" distR="0" wp14:anchorId="39EC8F86" wp14:editId="40C672E7">
+            <wp:extent cx="5029636" cy="2027096"/>
+            <wp:effectExtent l="0" t="0" r="0" b="0"/>
+            <wp:docPr id="13" name="Picture 13" descr="A screenshot of a cell phone&#10;&#10;Description automatically generated"/>
+            <wp:cNvGraphicFramePr>
+              <a:graphicFrameLocks xmlns:a="http://schemas.openxmlformats.org/drawingml/2006/main" noChangeAspect="1"/>
+            </wp:cNvGraphicFramePr>
+            <a:graphic xmlns:a="http://schemas.openxmlformats.org/drawingml/2006/main">
+              <a:graphicData uri="http://schemas.openxmlformats.org/drawingml/2006/picture">
+                <pic:pic xmlns:pic="http://schemas.openxmlformats.org/drawingml/2006/picture">
+                  <pic:nvPicPr>
+                    <pic:cNvPr id="13" name="if elif else.png"/>
+                    <pic:cNvPicPr/>
+                  </pic:nvPicPr>
+                  <pic:blipFill>
+                    <a:blip r:embed="rId16">
+                      <a:extLst>
+                        <a:ext uri="{28A0092B-C50C-407E-A947-70E740481C1C}">
+                          <a14:useLocalDpi xmlns:a14="http://schemas.microsoft.com/office/drawing/2010/main" val="0"/>
+                        </a:ext>
+                      </a:extLst>
+                    </a:blip>
+                    <a:stretch>
+                      <a:fillRect/>
+                    </a:stretch>
+                  </pic:blipFill>
+                  <pic:spPr>
+                    <a:xfrm>
+                      <a:off x="0" y="0"/>
+                      <a:ext cx="5029636" cy="2027096"/>
+                    </a:xfrm>
+                    <a:prstGeom prst="rect">
+                      <a:avLst/>
+                    </a:prstGeom>
+                  </pic:spPr>
+                </pic:pic>
+              </a:graphicData>
+            </a:graphic>
+          </wp:inline>
+        </w:drawing>
+      </w:r>
+    </w:p>
+    <w:p>
+      <w:pPr>
+        <w:rPr>
+          <w:b/>
+          <w:bCs/>
+        </w:rPr>
+      </w:pPr>
+      <w:r>
+        <w:rPr>
+          <w:b/>
+          <w:bCs/>
+        </w:rPr>
+        <w:t xml:space="preserve">If </w:t>
+      </w:r>
+      <w:proofErr w:type="spellStart"/>
+      <w:r>
+        <w:rPr>
+          <w:b/>
+          <w:bCs/>
+        </w:rPr>
+        <w:t>elif</w:t>
+      </w:r>
+      <w:proofErr w:type="spellEnd"/>
+      <w:r>
+        <w:rPr>
+          <w:b/>
+          <w:bCs/>
+        </w:rPr>
+        <w:t xml:space="preserve"> else flowchart:</w:t>
+      </w:r>
+    </w:p>
+    <w:p>
+      <w:pPr>
+        <w:rPr>
+          <w:b/>
+          <w:bCs/>
+        </w:rPr>
+      </w:pPr>
+      <w:r>
+        <w:rPr>
+          <w:b/>
+          <w:bCs/>
+          <w:noProof/>
+        </w:rPr>
+        <w:lastRenderedPageBreak/>
+        <w:drawing>
+          <wp:inline distT="0" distB="0" distL="0" distR="0" wp14:anchorId="4003D8BD" wp14:editId="5DBC6F68">
+            <wp:extent cx="3505504" cy="4267570"/>
+            <wp:effectExtent l="0" t="0" r="0" b="0"/>
+            <wp:docPr id="14" name="Picture 14" descr="A close up of a map&#10;&#10;Description automatically generated"/>
+            <wp:cNvGraphicFramePr>
+              <a:graphicFrameLocks xmlns:a="http://schemas.openxmlformats.org/drawingml/2006/main" noChangeAspect="1"/>
+            </wp:cNvGraphicFramePr>
+            <a:graphic xmlns:a="http://schemas.openxmlformats.org/drawingml/2006/main">
+              <a:graphicData uri="http://schemas.openxmlformats.org/drawingml/2006/picture">
+                <pic:pic xmlns:pic="http://schemas.openxmlformats.org/drawingml/2006/picture">
+                  <pic:nvPicPr>
+                    <pic:cNvPr id="14" name="if elif else flowchart.png"/>
+                    <pic:cNvPicPr/>
+                  </pic:nvPicPr>
+                  <pic:blipFill>
+                    <a:blip r:embed="rId17">
+                      <a:extLst>
+                        <a:ext uri="{28A0092B-C50C-407E-A947-70E740481C1C}">
+                          <a14:useLocalDpi xmlns:a14="http://schemas.microsoft.com/office/drawing/2010/main" val="0"/>
+                        </a:ext>
+                      </a:extLst>
+                    </a:blip>
+                    <a:stretch>
+                      <a:fillRect/>
+                    </a:stretch>
+                  </pic:blipFill>
+                  <pic:spPr>
+                    <a:xfrm>
+                      <a:off x="0" y="0"/>
+                      <a:ext cx="3505504" cy="4267570"/>
+                    </a:xfrm>
+                    <a:prstGeom prst="rect">
+                      <a:avLst/>
+                    </a:prstGeom>
+                  </pic:spPr>
+                </pic:pic>
+              </a:graphicData>
+            </a:graphic>
+          </wp:inline>
+        </w:drawing>
+      </w:r>
+    </w:p>
+    <w:p>
+      <w:pPr>
+        <w:pBdr>
+          <w:bottom w:val="double" w:sz="6" w:space="1" w:color="auto"/>
+        </w:pBdr>
+        <w:rPr>
+          <w:b/>
+          <w:bCs/>
+        </w:rPr>
+      </w:pPr>
+    </w:p>
+    <w:p>
+      <w:pPr>
+        <w:rPr>
+          <w:b/>
+          <w:bCs/>
+        </w:rPr>
+      </w:pPr>
+    </w:p>
+    <w:p>
+      <w:r>
+        <w:rPr>
+          <w:b/>
+          <w:bCs/>
+        </w:rPr>
+        <w:t xml:space="preserve">While loop: </w:t>
+      </w:r>
+      <w:r>
+        <w:t>A</w:t>
+      </w:r>
+      <w:r>
+        <w:rPr>
+          <w:b/>
+          <w:bCs/>
+        </w:rPr>
+        <w:t xml:space="preserve"> while </w:t>
+      </w:r>
+      <w:r>
+        <w:t>loop statement programming language repeatedly executes a target statement as long as a given condition is true.</w:t>
+      </w:r>
+    </w:p>
+    <w:p>
+      <w:pPr>
+        <w:rPr>
+          <w:b/>
+          <w:bCs/>
+        </w:rPr>
+      </w:pPr>
+      <w:r>
+        <w:rPr>
+          <w:b/>
+          <w:bCs/>
+        </w:rPr>
+        <w:t>Syntax:</w:t>
+      </w:r>
+    </w:p>
+    <w:p>
+      <w:pPr>
+        <w:rPr>
+          <w:b/>
+          <w:bCs/>
+        </w:rPr>
+      </w:pPr>
+      <w:r>
+        <w:rPr>
+          <w:b/>
+          <w:bCs/>
+          <w:noProof/>
+        </w:rPr>
+        <w:drawing>
+          <wp:inline distT="0" distB="0" distL="0" distR="0" wp14:anchorId="0C867E85" wp14:editId="314C286E">
+            <wp:extent cx="3970364" cy="464860"/>
+            <wp:effectExtent l="0" t="0" r="0" b="0"/>
+            <wp:docPr id="15" name="Picture 15" descr="A close up of a logo&#10;&#10;Description automatically generated"/>
+            <wp:cNvGraphicFramePr>
+              <a:graphicFrameLocks xmlns:a="http://schemas.openxmlformats.org/drawingml/2006/main" noChangeAspect="1"/>
+            </wp:cNvGraphicFramePr>
+            <a:graphic xmlns:a="http://schemas.openxmlformats.org/drawingml/2006/main">
+              <a:graphicData uri="http://schemas.openxmlformats.org/drawingml/2006/picture">
+                <pic:pic xmlns:pic="http://schemas.openxmlformats.org/drawingml/2006/picture">
+                  <pic:nvPicPr>
+                    <pic:cNvPr id="15" name="while.png"/>
+                    <pic:cNvPicPr/>
+                  </pic:nvPicPr>
+                  <pic:blipFill>
+                    <a:blip r:embed="rId18">
+                      <a:extLst>
+                        <a:ext uri="{28A0092B-C50C-407E-A947-70E740481C1C}">
+                          <a14:useLocalDpi xmlns:a14="http://schemas.microsoft.com/office/drawing/2010/main" val="0"/>
+                        </a:ext>
+                      </a:extLst>
+                    </a:blip>
+                    <a:stretch>
+                      <a:fillRect/>
+                    </a:stretch>
+                  </pic:blipFill>
+                  <pic:spPr>
+                    <a:xfrm>
+                      <a:off x="0" y="0"/>
+                      <a:ext cx="3970364" cy="464860"/>
+                    </a:xfrm>
+                    <a:prstGeom prst="rect">
+                      <a:avLst/>
+                    </a:prstGeom>
+                  </pic:spPr>
+                </pic:pic>
+              </a:graphicData>
+            </a:graphic>
+          </wp:inline>
+        </w:drawing>
+      </w:r>
+    </w:p>
+    <w:p>
+      <w:pPr>
+        <w:rPr>
+          <w:b/>
+          <w:bCs/>
+        </w:rPr>
+      </w:pPr>
+      <w:r>
+        <w:rPr>
+          <w:b/>
+          <w:bCs/>
+        </w:rPr>
+        <w:t>While flowchart:</w:t>
+      </w:r>
+    </w:p>
+    <w:p>
+      <w:pPr>
+        <w:rPr>
+          <w:b/>
+          <w:bCs/>
+        </w:rPr>
+      </w:pPr>
       <w:bookmarkStart w:id="0" w:name="_GoBack"/>
+      <w:r>
+        <w:rPr>
+          <w:b/>
+          <w:bCs/>
+          <w:noProof/>
+        </w:rPr>
+        <w:lastRenderedPageBreak/>
+        <w:drawing>
+          <wp:inline distT="0" distB="0" distL="0" distR="0" wp14:anchorId="5D2B72D3" wp14:editId="1AA61F62">
+            <wp:extent cx="3490262" cy="4038950"/>
+            <wp:effectExtent l="0" t="0" r="0" b="0"/>
+            <wp:docPr id="16" name="Picture 16" descr="A close up of a logo&#10;&#10;Description automatically generated"/>
+            <wp:cNvGraphicFramePr>
+              <a:graphicFrameLocks xmlns:a="http://schemas.openxmlformats.org/drawingml/2006/main" noChangeAspect="1"/>
+            </wp:cNvGraphicFramePr>
+            <a:graphic xmlns:a="http://schemas.openxmlformats.org/drawingml/2006/main">
+              <a:graphicData uri="http://schemas.openxmlformats.org/drawingml/2006/picture">
+                <pic:pic xmlns:pic="http://schemas.openxmlformats.org/drawingml/2006/picture">
+                  <pic:nvPicPr>
+                    <pic:cNvPr id="16" name="while.png"/>
+                    <pic:cNvPicPr/>
+                  </pic:nvPicPr>
+                  <pic:blipFill>
+                    <a:blip r:embed="rId19">
+                      <a:extLst>
+                        <a:ext uri="{28A0092B-C50C-407E-A947-70E740481C1C}">
+                          <a14:useLocalDpi xmlns:a14="http://schemas.microsoft.com/office/drawing/2010/main" val="0"/>
+                        </a:ext>
+                      </a:extLst>
+                    </a:blip>
+                    <a:stretch>
+                      <a:fillRect/>
+                    </a:stretch>
+                  </pic:blipFill>
+                  <pic:spPr>
+                    <a:xfrm>
+                      <a:off x="0" y="0"/>
+                      <a:ext cx="3490262" cy="4038950"/>
+                    </a:xfrm>
+                    <a:prstGeom prst="rect">
+                      <a:avLst/>
+                    </a:prstGeom>
+                  </pic:spPr>
+                </pic:pic>
+              </a:graphicData>
+            </a:graphic>
+          </wp:inline>
+        </w:drawing>
+      </w:r>
       <w:bookmarkEnd w:id="0"/>
     </w:p>
     <w:sectPr>

</xml_diff>